<commit_message>
Tried to get fix the file selection bars to be seperate. failed at that, try harder later.
</commit_message>
<xml_diff>
--- a/template.docx
+++ b/template.docx
@@ -187,6 +187,7 @@
         <w:t>A fourth paragraph?????</w:t>
       </w:r>
     </w:p>
+    <w:p/>
     <w:p>
       <w:r>
         <w:t xml:space="preserve">Yea </w:t>
@@ -197,15 +198,7 @@
       </w:r>
       <w:proofErr w:type="spellEnd"/>
       <w:r>
-        <w:t xml:space="preserve">, this is </w:t>
-      </w:r>
-      <w:proofErr w:type="gramStart"/>
-      <w:r>
-        <w:t>an</w:t>
-      </w:r>
-      <w:proofErr w:type="gramEnd"/>
-      <w:r>
-        <w:t xml:space="preserve"> conclusion</w:t>
+        <w:t>, this is an conclusion</w:t>
       </w:r>
     </w:p>
     <w:p>
@@ -667,7 +660,6 @@
   <w:style w:type="character" w:default="1" w:styleId="DefaultParagraphFont">
     <w:name w:val="Default Paragraph Font"/>
     <w:uiPriority w:val="1"/>
-    <w:semiHidden/>
     <w:unhideWhenUsed/>
   </w:style>
   <w:style w:type="table" w:default="1" w:styleId="TableNormal">
@@ -1118,6 +1110,23 @@
 </file>
 
 <file path=customXml/item1.xml><?xml version="1.0" encoding="utf-8"?>
+<p:properties xmlns:p="http://schemas.microsoft.com/office/2006/metadata/properties" xmlns:xsi="http://www.w3.org/2001/XMLSchema-instance" xmlns:pc="http://schemas.microsoft.com/office/infopath/2007/PartnerControls">
+  <documentManagement>
+    <_activity xmlns="a72397d5-a3f0-4c3f-a47b-9bf2878dfd4e" xsi:nil="true"/>
+  </documentManagement>
+</p:properties>
+</file>
+
+<file path=customXml/item2.xml><?xml version="1.0" encoding="utf-8"?>
+<?mso-contentType ?>
+<FormTemplates xmlns="http://schemas.microsoft.com/sharepoint/v3/contenttype/forms">
+  <Display>DocumentLibraryForm</Display>
+  <Edit>DocumentLibraryForm</Edit>
+  <New>DocumentLibraryForm</New>
+</FormTemplates>
+</file>
+
+<file path=customXml/item3.xml><?xml version="1.0" encoding="utf-8"?>
 <ct:contentTypeSchema xmlns:ct="http://schemas.microsoft.com/office/2006/metadata/contentType" xmlns:ma="http://schemas.microsoft.com/office/2006/metadata/properties/metaAttributes" ct:_="" ma:_="" ma:contentTypeName="Document" ma:contentTypeID="0x01010096BF0BD8F6582D468F7A5036CEA15F86" ma:contentTypeVersion="11" ma:contentTypeDescription="Create a new document." ma:contentTypeScope="" ma:versionID="9c98077e107ba3b027aa2bdbf3c6616c">
   <xsd:schema xmlns:xsd="http://www.w3.org/2001/XMLSchema" xmlns:xs="http://www.w3.org/2001/XMLSchema" xmlns:p="http://schemas.microsoft.com/office/2006/metadata/properties" xmlns:ns3="a72397d5-a3f0-4c3f-a47b-9bf2878dfd4e" xmlns:ns4="49e16070-33c4-4004-b60b-b91ef64b072f" targetNamespace="http://schemas.microsoft.com/office/2006/metadata/properties" ma:root="true" ma:fieldsID="8aefd4233f33036e2340ef8adbb9d226" ns3:_="" ns4:_="">
     <xsd:import namespace="a72397d5-a3f0-4c3f-a47b-9bf2878dfd4e"/>
@@ -1326,24 +1335,25 @@
 </ct:contentTypeSchema>
 </file>
 
-<file path=customXml/item2.xml><?xml version="1.0" encoding="utf-8"?>
-<?mso-contentType ?>
-<FormTemplates xmlns="http://schemas.microsoft.com/sharepoint/v3/contenttype/forms">
-  <Display>DocumentLibraryForm</Display>
-  <Edit>DocumentLibraryForm</Edit>
-  <New>DocumentLibraryForm</New>
-</FormTemplates>
+<file path=customXml/itemProps1.xml><?xml version="1.0" encoding="utf-8"?>
+<ds:datastoreItem xmlns:ds="http://schemas.openxmlformats.org/officeDocument/2006/customXml" ds:itemID="{527E7582-8930-4A76-840C-2BF5532533D0}">
+  <ds:schemaRefs>
+    <ds:schemaRef ds:uri="http://schemas.microsoft.com/office/2006/metadata/properties"/>
+    <ds:schemaRef ds:uri="http://schemas.microsoft.com/office/infopath/2007/PartnerControls"/>
+    <ds:schemaRef ds:uri="a72397d5-a3f0-4c3f-a47b-9bf2878dfd4e"/>
+  </ds:schemaRefs>
+</ds:datastoreItem>
 </file>
 
-<file path=customXml/item3.xml><?xml version="1.0" encoding="utf-8"?>
-<p:properties xmlns:p="http://schemas.microsoft.com/office/2006/metadata/properties" xmlns:xsi="http://www.w3.org/2001/XMLSchema-instance" xmlns:pc="http://schemas.microsoft.com/office/infopath/2007/PartnerControls">
-  <documentManagement>
-    <_activity xmlns="a72397d5-a3f0-4c3f-a47b-9bf2878dfd4e" xsi:nil="true"/>
-  </documentManagement>
-</p:properties>
+<file path=customXml/itemProps2.xml><?xml version="1.0" encoding="utf-8"?>
+<ds:datastoreItem xmlns:ds="http://schemas.openxmlformats.org/officeDocument/2006/customXml" ds:itemID="{A8B98B55-FF8C-4DD0-8A21-4D1B03155B3C}">
+  <ds:schemaRefs>
+    <ds:schemaRef ds:uri="http://schemas.microsoft.com/sharepoint/v3/contenttype/forms"/>
+  </ds:schemaRefs>
+</ds:datastoreItem>
 </file>
 
-<file path=customXml/itemProps1.xml><?xml version="1.0" encoding="utf-8"?>
+<file path=customXml/itemProps3.xml><?xml version="1.0" encoding="utf-8"?>
 <ds:datastoreItem xmlns:ds="http://schemas.openxmlformats.org/officeDocument/2006/customXml" ds:itemID="{95F2D06B-723A-411C-BB44-718F65D9158A}">
   <ds:schemaRefs>
     <ds:schemaRef ds:uri="http://schemas.microsoft.com/office/2006/metadata/contentType"/>
@@ -1360,22 +1370,4 @@
     <ds:schemaRef ds:uri="http://schemas.microsoft.com/internal/obd"/>
   </ds:schemaRefs>
 </ds:datastoreItem>
-</file>
-
-<file path=customXml/itemProps2.xml><?xml version="1.0" encoding="utf-8"?>
-<ds:datastoreItem xmlns:ds="http://schemas.openxmlformats.org/officeDocument/2006/customXml" ds:itemID="{A8B98B55-FF8C-4DD0-8A21-4D1B03155B3C}">
-  <ds:schemaRefs>
-    <ds:schemaRef ds:uri="http://schemas.microsoft.com/sharepoint/v3/contenttype/forms"/>
-  </ds:schemaRefs>
-</ds:datastoreItem>
-</file>
-
-<file path=customXml/itemProps3.xml><?xml version="1.0" encoding="utf-8"?>
-<ds:datastoreItem xmlns:ds="http://schemas.openxmlformats.org/officeDocument/2006/customXml" ds:itemID="{527E7582-8930-4A76-840C-2BF5532533D0}">
-  <ds:schemaRefs>
-    <ds:schemaRef ds:uri="http://schemas.microsoft.com/office/2006/metadata/properties"/>
-    <ds:schemaRef ds:uri="http://schemas.microsoft.com/office/infopath/2007/PartnerControls"/>
-    <ds:schemaRef ds:uri="a72397d5-a3f0-4c3f-a47b-9bf2878dfd4e"/>
-  </ds:schemaRefs>
-</ds:datastoreItem>
 </file>
</xml_diff>